<commit_message>
Updated tables in ehr_patientsummery_2
</commit_message>
<xml_diff>
--- a/ServiceInteractions/riv/ehr/patientsummary/branches/TD_PATIENTSUMMARY_2/docs/Tjanstekontraktsbeskrivning ehr_patientsummary2 .docx
+++ b/ServiceInteractions/riv/ehr/patientsummary/branches/TD_PATIENTSUMMARY_2/docs/Tjanstekontraktsbeskrivning ehr_patientsummary2 .docx
@@ -244,7 +244,7 @@
           <w:rFonts w:ascii="Arial" w:hAnsi="Arial"/>
           <w:sz w:val="36"/>
         </w:rPr>
-        <w:t>Utgåva PA1</w:t>
+        <w:t>Utgåva PA2</w:t>
       </w:r>
     </w:p>
     <w:p>
@@ -260,7 +260,7 @@
           <w:rFonts w:ascii="Arial" w:hAnsi="Arial"/>
           <w:sz w:val="36"/>
         </w:rPr>
-        <w:t>2012-11-30</w:t>
+        <w:t>2012-12-11</w:t>
       </w:r>
     </w:p>
     <w:p>
@@ -928,6 +928,70 @@
           </w:p>
         </w:tc>
       </w:tr>
+      <w:tr>
+        <w:tc>
+          <w:tcPr>
+            <w:tcW w:w="964" w:type="dxa"/>
+          </w:tcPr>
+          <w:p>
+            <w:pPr>
+              <w:pStyle w:val="TableText"/>
+            </w:pPr>
+            <w:r>
+              <w:t>PA2</w:t>
+            </w:r>
+          </w:p>
+        </w:tc>
+        <w:tc>
+          <w:tcPr>
+            <w:tcW w:w="1224" w:type="dxa"/>
+          </w:tcPr>
+          <w:p>
+            <w:pPr>
+              <w:pStyle w:val="TableText"/>
+            </w:pPr>
+            <w:r>
+              <w:t>2012-12-11</w:t>
+            </w:r>
+          </w:p>
+        </w:tc>
+        <w:tc>
+          <w:tcPr>
+            <w:tcW w:w="4140" w:type="dxa"/>
+          </w:tcPr>
+          <w:p>
+            <w:pPr>
+              <w:pStyle w:val="TableText"/>
+            </w:pPr>
+            <w:r>
+              <w:t>Uppdaterade tabeller efter diskussioner med Johan Eltes</w:t>
+            </w:r>
+          </w:p>
+        </w:tc>
+        <w:tc>
+          <w:tcPr>
+            <w:tcW w:w="1980" w:type="dxa"/>
+          </w:tcPr>
+          <w:p>
+            <w:pPr>
+              <w:pStyle w:val="TableText"/>
+            </w:pPr>
+            <w:r>
+              <w:t>MA</w:t>
+            </w:r>
+          </w:p>
+        </w:tc>
+        <w:tc>
+          <w:tcPr>
+            <w:tcW w:w="1440" w:type="dxa"/>
+          </w:tcPr>
+          <w:p>
+            <w:pPr>
+              <w:pStyle w:val="TableText"/>
+            </w:pPr>
+          </w:p>
+        </w:tc>
+      </w:tr>
     </w:tbl>
     <w:p>
       <w:pPr>
@@ -991,7 +1055,7 @@
           <w:lang w:val="sv-SE"/>
         </w:rPr>
       </w:pPr>
-      <w:bookmarkStart w:id="0" w:name="_Toc342289427"/>
+      <w:bookmarkStart w:id="0" w:name="_Toc343009234"/>
       <w:proofErr w:type="spellStart"/>
       <w:r>
         <w:t>Innehållsförteckning</w:t>
@@ -1073,7 +1137,7 @@
         </w:rPr>
         <w:fldChar w:fldCharType="separate"/>
       </w:r>
-      <w:hyperlink w:anchor="_Toc342289427" w:history="1">
+      <w:hyperlink w:anchor="_Toc343009234" w:history="1">
         <w:r>
           <w:rPr>
             <w:rStyle w:val="Hyperlnk"/>
@@ -1100,7 +1164,7 @@
             <w:noProof/>
             <w:webHidden/>
           </w:rPr>
-          <w:instrText xml:space="preserve"> PAGEREF _Toc342289427 \h </w:instrText>
+          <w:instrText xml:space="preserve"> PAGEREF _Toc343009234 \h </w:instrText>
         </w:r>
         <w:r>
           <w:rPr>
@@ -1146,7 +1210,7 @@
           <w:lang w:val="sv-SE" w:eastAsia="sv-SE"/>
         </w:rPr>
       </w:pPr>
-      <w:hyperlink w:anchor="_Toc342289428" w:history="1">
+      <w:hyperlink w:anchor="_Toc343009235" w:history="1">
         <w:r>
           <w:rPr>
             <w:rStyle w:val="Hyperlnk"/>
@@ -1205,7 +1269,7 @@
             <w:noProof/>
             <w:webHidden/>
           </w:rPr>
-          <w:instrText xml:space="preserve"> PAGEREF _Toc342289428 \h </w:instrText>
+          <w:instrText xml:space="preserve"> PAGEREF _Toc343009235 \h </w:instrText>
         </w:r>
         <w:r>
           <w:rPr>
@@ -1251,7 +1315,7 @@
           <w:lang w:val="sv-SE" w:eastAsia="sv-SE"/>
         </w:rPr>
       </w:pPr>
-      <w:hyperlink w:anchor="_Toc342289429" w:history="1">
+      <w:hyperlink w:anchor="_Toc343009236" w:history="1">
         <w:r>
           <w:rPr>
             <w:rStyle w:val="Hyperlnk"/>
@@ -1333,7 +1397,7 @@
             <w:noProof/>
             <w:webHidden/>
           </w:rPr>
-          <w:instrText xml:space="preserve"> PAGEREF _Toc342289429 \h </w:instrText>
+          <w:instrText xml:space="preserve"> PAGEREF _Toc343009236 \h </w:instrText>
         </w:r>
         <w:r>
           <w:rPr>
@@ -1379,7 +1443,7 @@
           <w:lang w:val="sv-SE" w:eastAsia="sv-SE"/>
         </w:rPr>
       </w:pPr>
-      <w:hyperlink w:anchor="_Toc342289430" w:history="1">
+      <w:hyperlink w:anchor="_Toc343009237" w:history="1">
         <w:r>
           <w:rPr>
             <w:rStyle w:val="Hyperlnk"/>
@@ -1423,7 +1487,7 @@
             <w:noProof/>
             <w:webHidden/>
           </w:rPr>
-          <w:instrText xml:space="preserve"> PAGEREF _Toc342289430 \h </w:instrText>
+          <w:instrText xml:space="preserve"> PAGEREF _Toc343009237 \h </w:instrText>
         </w:r>
         <w:r>
           <w:rPr>
@@ -1469,7 +1533,7 @@
           <w:lang w:val="sv-SE" w:eastAsia="sv-SE"/>
         </w:rPr>
       </w:pPr>
-      <w:hyperlink w:anchor="_Toc342289431" w:history="1">
+      <w:hyperlink w:anchor="_Toc343009238" w:history="1">
         <w:r>
           <w:rPr>
             <w:rStyle w:val="Hyperlnk"/>
@@ -1513,7 +1577,7 @@
             <w:noProof/>
             <w:webHidden/>
           </w:rPr>
-          <w:instrText xml:space="preserve"> PAGEREF _Toc342289431 \h </w:instrText>
+          <w:instrText xml:space="preserve"> PAGEREF _Toc343009238 \h </w:instrText>
         </w:r>
         <w:r>
           <w:rPr>
@@ -1559,7 +1623,7 @@
           <w:lang w:val="sv-SE" w:eastAsia="sv-SE"/>
         </w:rPr>
       </w:pPr>
-      <w:hyperlink w:anchor="_Toc342289432" w:history="1">
+      <w:hyperlink w:anchor="_Toc343009239" w:history="1">
         <w:r>
           <w:rPr>
             <w:rStyle w:val="Hyperlnk"/>
@@ -1603,7 +1667,7 @@
             <w:noProof/>
             <w:webHidden/>
           </w:rPr>
-          <w:instrText xml:space="preserve"> PAGEREF _Toc342289432 \h </w:instrText>
+          <w:instrText xml:space="preserve"> PAGEREF _Toc343009239 \h </w:instrText>
         </w:r>
         <w:r>
           <w:rPr>
@@ -1649,7 +1713,7 @@
           <w:lang w:val="sv-SE" w:eastAsia="sv-SE"/>
         </w:rPr>
       </w:pPr>
-      <w:hyperlink w:anchor="_Toc342289433" w:history="1">
+      <w:hyperlink w:anchor="_Toc343009240" w:history="1">
         <w:r>
           <w:rPr>
             <w:rStyle w:val="Hyperlnk"/>
@@ -1694,7 +1758,7 @@
             <w:noProof/>
             <w:webHidden/>
           </w:rPr>
-          <w:instrText xml:space="preserve"> PAGEREF _Toc342289433 \h </w:instrText>
+          <w:instrText xml:space="preserve"> PAGEREF _Toc343009240 \h </w:instrText>
         </w:r>
         <w:r>
           <w:rPr>
@@ -1740,7 +1804,7 @@
           <w:lang w:val="sv-SE" w:eastAsia="sv-SE"/>
         </w:rPr>
       </w:pPr>
-      <w:hyperlink w:anchor="_Toc342289434" w:history="1">
+      <w:hyperlink w:anchor="_Toc343009241" w:history="1">
         <w:r>
           <w:rPr>
             <w:rStyle w:val="Hyperlnk"/>
@@ -1784,7 +1848,7 @@
             <w:noProof/>
             <w:webHidden/>
           </w:rPr>
-          <w:instrText xml:space="preserve"> PAGEREF _Toc342289434 \h </w:instrText>
+          <w:instrText xml:space="preserve"> PAGEREF _Toc343009241 \h </w:instrText>
         </w:r>
         <w:r>
           <w:rPr>
@@ -1830,7 +1894,7 @@
           <w:lang w:val="sv-SE" w:eastAsia="sv-SE"/>
         </w:rPr>
       </w:pPr>
-      <w:hyperlink w:anchor="_Toc342289435" w:history="1">
+      <w:hyperlink w:anchor="_Toc343009242" w:history="1">
         <w:r>
           <w:rPr>
             <w:rStyle w:val="Hyperlnk"/>
@@ -1874,7 +1938,7 @@
             <w:noProof/>
             <w:webHidden/>
           </w:rPr>
-          <w:instrText xml:space="preserve"> PAGEREF _Toc342289435 \h </w:instrText>
+          <w:instrText xml:space="preserve"> PAGEREF _Toc343009242 \h </w:instrText>
         </w:r>
         <w:r>
           <w:rPr>
@@ -1894,7 +1958,7 @@
             <w:noProof/>
             <w:webHidden/>
           </w:rPr>
-          <w:t>9</w:t>
+          <w:t>8</w:t>
         </w:r>
         <w:r>
           <w:rPr>
@@ -1920,7 +1984,7 @@
           <w:lang w:val="sv-SE" w:eastAsia="sv-SE"/>
         </w:rPr>
       </w:pPr>
-      <w:hyperlink w:anchor="_Toc342289436" w:history="1">
+      <w:hyperlink w:anchor="_Toc343009243" w:history="1">
         <w:r>
           <w:rPr>
             <w:rStyle w:val="Hyperlnk"/>
@@ -1964,7 +2028,7 @@
             <w:noProof/>
             <w:webHidden/>
           </w:rPr>
-          <w:instrText xml:space="preserve"> PAGEREF _Toc342289436 \h </w:instrText>
+          <w:instrText xml:space="preserve"> PAGEREF _Toc343009243 \h </w:instrText>
         </w:r>
         <w:r>
           <w:rPr>
@@ -1984,7 +2048,7 @@
             <w:noProof/>
             <w:webHidden/>
           </w:rPr>
-          <w:t>9</w:t>
+          <w:t>8</w:t>
         </w:r>
         <w:r>
           <w:rPr>
@@ -2010,7 +2074,7 @@
           <w:lang w:val="sv-SE" w:eastAsia="sv-SE"/>
         </w:rPr>
       </w:pPr>
-      <w:hyperlink w:anchor="_Toc342289437" w:history="1">
+      <w:hyperlink w:anchor="_Toc343009244" w:history="1">
         <w:r>
           <w:rPr>
             <w:rStyle w:val="Hyperlnk"/>
@@ -2054,7 +2118,7 @@
             <w:noProof/>
             <w:webHidden/>
           </w:rPr>
-          <w:instrText xml:space="preserve"> PAGEREF _Toc342289437 \h </w:instrText>
+          <w:instrText xml:space="preserve"> PAGEREF _Toc343009244 \h </w:instrText>
         </w:r>
         <w:r>
           <w:rPr>
@@ -2074,7 +2138,7 @@
             <w:noProof/>
             <w:webHidden/>
           </w:rPr>
-          <w:t>9</w:t>
+          <w:t>8</w:t>
         </w:r>
         <w:r>
           <w:rPr>
@@ -2100,7 +2164,7 @@
           <w:lang w:val="sv-SE" w:eastAsia="sv-SE"/>
         </w:rPr>
       </w:pPr>
-      <w:hyperlink w:anchor="_Toc342289438" w:history="1">
+      <w:hyperlink w:anchor="_Toc343009245" w:history="1">
         <w:r>
           <w:rPr>
             <w:rStyle w:val="Hyperlnk"/>
@@ -2144,7 +2208,7 @@
             <w:noProof/>
             <w:webHidden/>
           </w:rPr>
-          <w:instrText xml:space="preserve"> PAGEREF _Toc342289438 \h </w:instrText>
+          <w:instrText xml:space="preserve"> PAGEREF _Toc343009245 \h </w:instrText>
         </w:r>
         <w:r>
           <w:rPr>
@@ -2164,7 +2228,7 @@
             <w:noProof/>
             <w:webHidden/>
           </w:rPr>
-          <w:t>9</w:t>
+          <w:t>8</w:t>
         </w:r>
         <w:r>
           <w:rPr>
@@ -2190,7 +2254,7 @@
           <w:lang w:val="sv-SE" w:eastAsia="sv-SE"/>
         </w:rPr>
       </w:pPr>
-      <w:hyperlink w:anchor="_Toc342289439" w:history="1">
+      <w:hyperlink w:anchor="_Toc343009246" w:history="1">
         <w:r>
           <w:rPr>
             <w:rStyle w:val="Hyperlnk"/>
@@ -2235,7 +2299,7 @@
             <w:noProof/>
             <w:webHidden/>
           </w:rPr>
-          <w:instrText xml:space="preserve"> PAGEREF _Toc342289439 \h </w:instrText>
+          <w:instrText xml:space="preserve"> PAGEREF _Toc343009246 \h </w:instrText>
         </w:r>
         <w:r>
           <w:rPr>
@@ -2255,189 +2319,7 @@
             <w:noProof/>
             <w:webHidden/>
           </w:rPr>
-          <w:t>9</w:t>
-        </w:r>
-        <w:r>
-          <w:rPr>
-            <w:noProof/>
-            <w:webHidden/>
-          </w:rPr>
-          <w:fldChar w:fldCharType="end"/>
-        </w:r>
-      </w:hyperlink>
-    </w:p>
-    <w:p>
-      <w:pPr>
-        <w:pStyle w:val="Innehll1"/>
-        <w:tabs>
-          <w:tab w:val="left" w:pos="1540"/>
-          <w:tab w:val="right" w:leader="dot" w:pos="9159"/>
-        </w:tabs>
-        <w:rPr>
-          <w:rFonts w:asciiTheme="minorHAnsi" w:eastAsiaTheme="minorEastAsia" w:hAnsiTheme="minorHAnsi"/>
-          <w:noProof/>
-          <w:sz w:val="22"/>
-          <w:szCs w:val="22"/>
-          <w:lang w:val="sv-SE" w:eastAsia="sv-SE"/>
-        </w:rPr>
-      </w:pPr>
-      <w:hyperlink w:anchor="_Toc342289440" w:history="1">
-        <w:r>
-          <w:rPr>
-            <w:rStyle w:val="Hyperlnk"/>
-            <w:noProof/>
-            <w:lang w:val="sv-SE"/>
-          </w:rPr>
-          <w:t>4.5</w:t>
-        </w:r>
-        <w:r>
-          <w:rPr>
-            <w:rFonts w:asciiTheme="minorHAnsi" w:eastAsiaTheme="minorEastAsia" w:hAnsiTheme="minorHAnsi"/>
-            <w:noProof/>
-            <w:sz w:val="22"/>
-            <w:szCs w:val="22"/>
-            <w:lang w:val="sv-SE" w:eastAsia="sv-SE"/>
-          </w:rPr>
-          <w:tab/>
-        </w:r>
-        <w:r>
-          <w:rPr>
-            <w:rStyle w:val="Hyperlnk"/>
-            <w:noProof/>
-          </w:rPr>
-          <w:t>Begäran (Request)</w:t>
-        </w:r>
-        <w:r>
-          <w:rPr>
-            <w:noProof/>
-            <w:webHidden/>
-          </w:rPr>
-          <w:tab/>
-        </w:r>
-        <w:r>
-          <w:rPr>
-            <w:noProof/>
-            <w:webHidden/>
-          </w:rPr>
-          <w:fldChar w:fldCharType="begin"/>
-        </w:r>
-        <w:r>
-          <w:rPr>
-            <w:noProof/>
-            <w:webHidden/>
-          </w:rPr>
-          <w:instrText xml:space="preserve"> PAGEREF _Toc342289440 \h </w:instrText>
-        </w:r>
-        <w:r>
-          <w:rPr>
-            <w:noProof/>
-            <w:webHidden/>
-          </w:rPr>
-        </w:r>
-        <w:r>
-          <w:rPr>
-            <w:noProof/>
-            <w:webHidden/>
-          </w:rPr>
-          <w:fldChar w:fldCharType="separate"/>
-        </w:r>
-        <w:r>
-          <w:rPr>
-            <w:noProof/>
-            <w:webHidden/>
-          </w:rPr>
-          <w:t>10</w:t>
-        </w:r>
-        <w:r>
-          <w:rPr>
-            <w:noProof/>
-            <w:webHidden/>
-          </w:rPr>
-          <w:fldChar w:fldCharType="end"/>
-        </w:r>
-      </w:hyperlink>
-    </w:p>
-    <w:p>
-      <w:pPr>
-        <w:pStyle w:val="Innehll1"/>
-        <w:tabs>
-          <w:tab w:val="left" w:pos="1540"/>
-          <w:tab w:val="right" w:leader="dot" w:pos="9159"/>
-        </w:tabs>
-        <w:rPr>
-          <w:rFonts w:asciiTheme="minorHAnsi" w:eastAsiaTheme="minorEastAsia" w:hAnsiTheme="minorHAnsi"/>
-          <w:noProof/>
-          <w:sz w:val="22"/>
-          <w:szCs w:val="22"/>
-          <w:lang w:val="sv-SE" w:eastAsia="sv-SE"/>
-        </w:rPr>
-      </w:pPr>
-      <w:hyperlink w:anchor="_Toc342289441" w:history="1">
-        <w:r>
-          <w:rPr>
-            <w:rStyle w:val="Hyperlnk"/>
-            <w:noProof/>
-            <w:lang w:val="sv-SE"/>
-          </w:rPr>
-          <w:t>4.6</w:t>
-        </w:r>
-        <w:r>
-          <w:rPr>
-            <w:rFonts w:asciiTheme="minorHAnsi" w:eastAsiaTheme="minorEastAsia" w:hAnsiTheme="minorHAnsi"/>
-            <w:noProof/>
-            <w:sz w:val="22"/>
-            <w:szCs w:val="22"/>
-            <w:lang w:val="sv-SE" w:eastAsia="sv-SE"/>
-          </w:rPr>
-          <w:tab/>
-        </w:r>
-        <w:r>
-          <w:rPr>
-            <w:rStyle w:val="Hyperlnk"/>
-            <w:noProof/>
-          </w:rPr>
-          <w:t>Svar (Response)</w:t>
-        </w:r>
-        <w:r>
-          <w:rPr>
-            <w:noProof/>
-            <w:webHidden/>
-          </w:rPr>
-          <w:tab/>
-        </w:r>
-        <w:r>
-          <w:rPr>
-            <w:noProof/>
-            <w:webHidden/>
-          </w:rPr>
-          <w:fldChar w:fldCharType="begin"/>
-        </w:r>
-        <w:r>
-          <w:rPr>
-            <w:noProof/>
-            <w:webHidden/>
-          </w:rPr>
-          <w:instrText xml:space="preserve"> PAGEREF _Toc342289441 \h </w:instrText>
-        </w:r>
-        <w:r>
-          <w:rPr>
-            <w:noProof/>
-            <w:webHidden/>
-          </w:rPr>
-        </w:r>
-        <w:r>
-          <w:rPr>
-            <w:noProof/>
-            <w:webHidden/>
-          </w:rPr>
-          <w:fldChar w:fldCharType="separate"/>
-        </w:r>
-        <w:r>
-          <w:rPr>
-            <w:noProof/>
-            <w:webHidden/>
-          </w:rPr>
-          <w:t>10</w:t>
+          <w:t>8</w:t>
         </w:r>
         <w:r>
           <w:rPr>
@@ -2463,7 +2345,7 @@
           <w:lang w:val="sv-SE" w:eastAsia="sv-SE"/>
         </w:rPr>
       </w:pPr>
-      <w:hyperlink w:anchor="_Toc342289442" w:history="1">
+      <w:hyperlink w:anchor="_Toc343009247" w:history="1">
         <w:r>
           <w:rPr>
             <w:rStyle w:val="Hyperlnk"/>
@@ -2508,7 +2390,7 @@
             <w:noProof/>
             <w:webHidden/>
           </w:rPr>
-          <w:instrText xml:space="preserve"> PAGEREF _Toc342289442 \h </w:instrText>
+          <w:instrText xml:space="preserve"> PAGEREF _Toc343009247 \h </w:instrText>
         </w:r>
         <w:r>
           <w:rPr>
@@ -2528,7 +2410,7 @@
             <w:noProof/>
             <w:webHidden/>
           </w:rPr>
-          <w:t>13</w:t>
+          <w:t>11</w:t>
         </w:r>
         <w:r>
           <w:rPr>
@@ -2554,7 +2436,7 @@
           <w:lang w:val="sv-SE" w:eastAsia="sv-SE"/>
         </w:rPr>
       </w:pPr>
-      <w:hyperlink w:anchor="_Toc342289443" w:history="1">
+      <w:hyperlink w:anchor="_Toc343009248" w:history="1">
         <w:r>
           <w:rPr>
             <w:rStyle w:val="Hyperlnk"/>
@@ -2599,7 +2481,7 @@
             <w:noProof/>
             <w:webHidden/>
           </w:rPr>
-          <w:instrText xml:space="preserve"> PAGEREF _Toc342289443 \h </w:instrText>
+          <w:instrText xml:space="preserve"> PAGEREF _Toc343009248 \h </w:instrText>
         </w:r>
         <w:r>
           <w:rPr>
@@ -2619,7 +2501,7 @@
             <w:noProof/>
             <w:webHidden/>
           </w:rPr>
-          <w:t>13</w:t>
+          <w:t>11</w:t>
         </w:r>
         <w:r>
           <w:rPr>
@@ -2665,6 +2547,8 @@
           <w:cols w:space="720"/>
         </w:sectPr>
       </w:pPr>
+      <w:bookmarkStart w:id="1" w:name="_GoBack"/>
+      <w:bookmarkEnd w:id="1"/>
     </w:p>
     <w:p>
       <w:pPr>
@@ -2712,8 +2596,8 @@
           <w:color w:val="FF0000"/>
         </w:rPr>
       </w:pPr>
-      <w:bookmarkStart w:id="1" w:name="_Toc341787023"/>
-      <w:bookmarkStart w:id="2" w:name="_Toc342289428"/>
+      <w:bookmarkStart w:id="2" w:name="_Toc341787023"/>
+      <w:bookmarkStart w:id="3" w:name="_Toc343009235"/>
       <w:proofErr w:type="spellStart"/>
       <w:r>
         <w:rPr>
@@ -2734,8 +2618,8 @@
         </w:rPr>
         <w:t>dning</w:t>
       </w:r>
-      <w:bookmarkEnd w:id="1"/>
       <w:bookmarkEnd w:id="2"/>
+      <w:bookmarkEnd w:id="3"/>
       <w:proofErr w:type="spellEnd"/>
     </w:p>
     <w:p>
@@ -9794,8 +9678,8 @@
           <w:bCs w:val="0"/>
         </w:rPr>
       </w:pPr>
-      <w:bookmarkStart w:id="3" w:name="_Toc341787025"/>
-      <w:bookmarkStart w:id="4" w:name="_Toc342289429"/>
+      <w:bookmarkStart w:id="4" w:name="_Toc341787025"/>
+      <w:bookmarkStart w:id="5" w:name="_Toc343009236"/>
       <w:proofErr w:type="spellStart"/>
       <w:r>
         <w:rPr>
@@ -9835,8 +9719,8 @@
       <w:r>
         <w:t>egler</w:t>
       </w:r>
-      <w:bookmarkEnd w:id="3"/>
       <w:bookmarkEnd w:id="4"/>
+      <w:bookmarkEnd w:id="5"/>
       <w:proofErr w:type="spellEnd"/>
     </w:p>
     <w:p>
@@ -9896,8 +9780,8 @@
           <w:tab w:val="left" w:pos="1299"/>
         </w:tabs>
       </w:pPr>
-      <w:bookmarkStart w:id="5" w:name="_Toc341787026"/>
-      <w:bookmarkStart w:id="6" w:name="_Toc342289430"/>
+      <w:bookmarkStart w:id="6" w:name="_Toc341787026"/>
+      <w:bookmarkStart w:id="7" w:name="_Toc343009237"/>
       <w:r>
         <w:t xml:space="preserve">Format </w:t>
       </w:r>
@@ -9909,8 +9793,8 @@
       <w:r>
         <w:t xml:space="preserve"> Datum</w:t>
       </w:r>
-      <w:bookmarkEnd w:id="5"/>
       <w:bookmarkEnd w:id="6"/>
+      <w:bookmarkEnd w:id="7"/>
     </w:p>
     <w:p>
       <w:pPr>
@@ -9965,8 +9849,8 @@
           <w:tab w:val="left" w:pos="1299"/>
         </w:tabs>
       </w:pPr>
-      <w:bookmarkStart w:id="7" w:name="_Toc341787027"/>
-      <w:bookmarkStart w:id="8" w:name="_Toc342289431"/>
+      <w:bookmarkStart w:id="8" w:name="_Toc341787027"/>
+      <w:bookmarkStart w:id="9" w:name="_Toc343009238"/>
       <w:r>
         <w:t xml:space="preserve">Format </w:t>
       </w:r>
@@ -9982,8 +9866,8 @@
       <w:r>
         <w:t>tidpunkter</w:t>
       </w:r>
-      <w:bookmarkEnd w:id="7"/>
       <w:bookmarkEnd w:id="8"/>
+      <w:bookmarkEnd w:id="9"/>
       <w:proofErr w:type="spellEnd"/>
     </w:p>
     <w:p>
@@ -10085,8 +9969,8 @@
           <w:tab w:val="left" w:pos="1299"/>
         </w:tabs>
       </w:pPr>
-      <w:bookmarkStart w:id="9" w:name="_Toc341787028"/>
-      <w:bookmarkStart w:id="10" w:name="_Toc342289432"/>
+      <w:bookmarkStart w:id="10" w:name="_Toc341787028"/>
+      <w:bookmarkStart w:id="11" w:name="_Toc343009239"/>
       <w:proofErr w:type="spellStart"/>
       <w:r>
         <w:t>Tidszon</w:t>
@@ -10107,8 +9991,8 @@
       <w:r>
         <w:t>tidpunkter</w:t>
       </w:r>
-      <w:bookmarkEnd w:id="9"/>
       <w:bookmarkEnd w:id="10"/>
+      <w:bookmarkEnd w:id="11"/>
       <w:proofErr w:type="spellEnd"/>
     </w:p>
     <w:p>
@@ -10158,14 +10042,14 @@
           <w:lang w:val="sv-SE"/>
         </w:rPr>
       </w:pPr>
-      <w:bookmarkStart w:id="11" w:name="_Toc341787029"/>
-      <w:bookmarkStart w:id="12" w:name="_Toc342289433"/>
+      <w:bookmarkStart w:id="12" w:name="_Toc341787029"/>
+      <w:bookmarkStart w:id="13" w:name="_Toc343009240"/>
       <w:proofErr w:type="spellStart"/>
       <w:r>
         <w:t>Felhantering</w:t>
       </w:r>
-      <w:bookmarkEnd w:id="11"/>
       <w:bookmarkEnd w:id="12"/>
+      <w:bookmarkEnd w:id="13"/>
       <w:proofErr w:type="spellEnd"/>
     </w:p>
     <w:p>
@@ -10407,7 +10291,7 @@
         </w:rPr>
         <w:t>n har bokats av annan patient</w:t>
       </w:r>
-      <w:bookmarkStart w:id="13" w:name="_Toc341787030"/>
+      <w:bookmarkStart w:id="14" w:name="_Toc341787030"/>
     </w:p>
     <w:p>
       <w:pPr>
@@ -10420,7 +10304,7 @@
           <w:tab w:val="left" w:pos="1299"/>
         </w:tabs>
       </w:pPr>
-      <w:bookmarkStart w:id="14" w:name="_Toc342289434"/>
+      <w:bookmarkStart w:id="15" w:name="_Toc343009241"/>
       <w:proofErr w:type="spellStart"/>
       <w:r>
         <w:lastRenderedPageBreak/>
@@ -10434,7 +10318,7 @@
       <w:r>
         <w:t>informationskomponenter</w:t>
       </w:r>
-      <w:bookmarkEnd w:id="14"/>
+      <w:bookmarkEnd w:id="15"/>
       <w:proofErr w:type="spellEnd"/>
     </w:p>
     <w:p>
@@ -16272,132 +16156,6 @@
     </w:p>
     <w:p>
       <w:pPr>
-        <w:spacing w:before="14" w:line="260" w:lineRule="exact"/>
-        <w:rPr>
-          <w:sz w:val="26"/>
-          <w:szCs w:val="26"/>
-          <w:lang w:val="sv-SE"/>
-        </w:rPr>
-      </w:pPr>
-    </w:p>
-    <w:p>
-      <w:pPr>
-        <w:spacing w:before="14" w:line="260" w:lineRule="exact"/>
-        <w:rPr>
-          <w:sz w:val="26"/>
-          <w:szCs w:val="26"/>
-          <w:lang w:val="sv-SE"/>
-        </w:rPr>
-      </w:pPr>
-    </w:p>
-    <w:p>
-      <w:pPr>
-        <w:spacing w:before="14" w:line="260" w:lineRule="exact"/>
-        <w:rPr>
-          <w:sz w:val="26"/>
-          <w:szCs w:val="26"/>
-          <w:lang w:val="sv-SE"/>
-        </w:rPr>
-      </w:pPr>
-    </w:p>
-    <w:p>
-      <w:pPr>
-        <w:spacing w:before="14" w:line="260" w:lineRule="exact"/>
-        <w:rPr>
-          <w:sz w:val="26"/>
-          <w:szCs w:val="26"/>
-          <w:lang w:val="sv-SE"/>
-        </w:rPr>
-      </w:pPr>
-    </w:p>
-    <w:p>
-      <w:pPr>
-        <w:spacing w:before="14" w:line="260" w:lineRule="exact"/>
-        <w:rPr>
-          <w:sz w:val="26"/>
-          <w:szCs w:val="26"/>
-          <w:lang w:val="sv-SE"/>
-        </w:rPr>
-      </w:pPr>
-    </w:p>
-    <w:p>
-      <w:pPr>
-        <w:spacing w:before="14" w:line="260" w:lineRule="exact"/>
-        <w:rPr>
-          <w:sz w:val="26"/>
-          <w:szCs w:val="26"/>
-          <w:lang w:val="sv-SE"/>
-        </w:rPr>
-      </w:pPr>
-    </w:p>
-    <w:p>
-      <w:pPr>
-        <w:spacing w:before="14" w:line="260" w:lineRule="exact"/>
-        <w:rPr>
-          <w:sz w:val="26"/>
-          <w:szCs w:val="26"/>
-          <w:lang w:val="sv-SE"/>
-        </w:rPr>
-      </w:pPr>
-    </w:p>
-    <w:p>
-      <w:pPr>
-        <w:spacing w:before="14" w:line="260" w:lineRule="exact"/>
-        <w:rPr>
-          <w:sz w:val="26"/>
-          <w:szCs w:val="26"/>
-          <w:lang w:val="sv-SE"/>
-        </w:rPr>
-      </w:pPr>
-    </w:p>
-    <w:p>
-      <w:pPr>
-        <w:spacing w:before="14" w:line="260" w:lineRule="exact"/>
-        <w:rPr>
-          <w:sz w:val="26"/>
-          <w:szCs w:val="26"/>
-          <w:lang w:val="sv-SE"/>
-        </w:rPr>
-      </w:pPr>
-    </w:p>
-    <w:p>
-      <w:pPr>
-        <w:pStyle w:val="Brdtext"/>
-        <w:ind w:right="119"/>
-        <w:rPr>
-          <w:lang w:val="sv-SE"/>
-        </w:rPr>
-      </w:pPr>
-    </w:p>
-    <w:p>
-      <w:pPr>
-        <w:pStyle w:val="Brdtext"/>
-        <w:ind w:right="119"/>
-        <w:rPr>
-          <w:lang w:val="sv-SE"/>
-        </w:rPr>
-      </w:pPr>
-    </w:p>
-    <w:p>
-      <w:pPr>
-        <w:rPr>
-          <w:rFonts w:ascii="Arial" w:eastAsia="Arial" w:hAnsi="Arial"/>
-          <w:b/>
-          <w:bCs/>
-          <w:sz w:val="24"/>
-          <w:szCs w:val="24"/>
-          <w:lang w:val="sv-SE"/>
-        </w:rPr>
-      </w:pPr>
-      <w:r>
-        <w:rPr>
-          <w:lang w:val="sv-SE"/>
-        </w:rPr>
-        <w:br w:type="page"/>
-      </w:r>
-    </w:p>
-    <w:p>
-      <w:pPr>
         <w:pStyle w:val="Rubrik1"/>
         <w:numPr>
           <w:ilvl w:val="0"/>
@@ -16407,7 +16165,7 @@
           <w:tab w:val="left" w:pos="1299"/>
         </w:tabs>
       </w:pPr>
-      <w:bookmarkStart w:id="15" w:name="_Toc342289435"/>
+      <w:bookmarkStart w:id="16" w:name="_Toc343009242"/>
       <w:proofErr w:type="spellStart"/>
       <w:proofErr w:type="gramStart"/>
       <w:r>
@@ -16445,12 +16203,12 @@
       <w:r>
         <w:t>dokument</w:t>
       </w:r>
-      <w:bookmarkEnd w:id="13"/>
+      <w:bookmarkEnd w:id="14"/>
       <w:proofErr w:type="spellEnd"/>
       <w:r>
         <w:t>)</w:t>
       </w:r>
-      <w:bookmarkEnd w:id="15"/>
+      <w:bookmarkEnd w:id="16"/>
       <w:r>
         <w:br/>
       </w:r>
@@ -18852,8 +18610,8 @@
           <w:color w:val="FF0000"/>
         </w:rPr>
       </w:pPr>
-      <w:bookmarkStart w:id="16" w:name="_Toc341787031"/>
-      <w:bookmarkStart w:id="17" w:name="_Toc342289436"/>
+      <w:bookmarkStart w:id="17" w:name="_Toc341787031"/>
+      <w:bookmarkStart w:id="18" w:name="_Toc343009243"/>
       <w:proofErr w:type="spellStart"/>
       <w:r>
         <w:rPr>
@@ -18861,8 +18619,8 @@
         </w:rPr>
         <w:t>Frivillighet</w:t>
       </w:r>
-      <w:bookmarkEnd w:id="16"/>
       <w:bookmarkEnd w:id="17"/>
+      <w:bookmarkEnd w:id="18"/>
       <w:proofErr w:type="spellEnd"/>
     </w:p>
     <w:p>
@@ -20411,16 +20169,16 @@
           <w:color w:val="FF0000"/>
         </w:rPr>
       </w:pPr>
-      <w:bookmarkStart w:id="18" w:name="_Toc341787032"/>
-      <w:bookmarkStart w:id="19" w:name="_Toc342289437"/>
+      <w:bookmarkStart w:id="19" w:name="_Toc341787032"/>
+      <w:bookmarkStart w:id="20" w:name="_Toc343009244"/>
       <w:r>
         <w:rPr>
           <w:color w:val="FF0000"/>
         </w:rPr>
         <w:t>Version</w:t>
       </w:r>
-      <w:bookmarkEnd w:id="18"/>
       <w:bookmarkEnd w:id="19"/>
+      <w:bookmarkEnd w:id="20"/>
     </w:p>
     <w:p>
       <w:pPr>
@@ -21368,8 +21126,8 @@
           <w:color w:val="FF0000"/>
         </w:rPr>
       </w:pPr>
-      <w:bookmarkStart w:id="20" w:name="_Toc341787033"/>
-      <w:bookmarkStart w:id="21" w:name="_Toc342289438"/>
+      <w:bookmarkStart w:id="21" w:name="_Toc341787033"/>
+      <w:bookmarkStart w:id="22" w:name="_Toc343009245"/>
       <w:r>
         <w:rPr>
           <w:color w:val="FF0000"/>
@@ -21383,8 +21141,8 @@
         </w:rPr>
         <w:t>krav</w:t>
       </w:r>
-      <w:bookmarkEnd w:id="20"/>
       <w:bookmarkEnd w:id="21"/>
+      <w:bookmarkEnd w:id="22"/>
       <w:proofErr w:type="spellEnd"/>
     </w:p>
     <w:p>
@@ -23439,8 +23197,8 @@
           <w:lang w:val="sv-SE"/>
         </w:rPr>
       </w:pPr>
-      <w:bookmarkStart w:id="22" w:name="_Toc341787034"/>
-      <w:bookmarkStart w:id="23" w:name="_Toc342289439"/>
+      <w:bookmarkStart w:id="23" w:name="_Toc341787034"/>
+      <w:bookmarkStart w:id="24" w:name="_Toc343009246"/>
       <w:proofErr w:type="spellStart"/>
       <w:r>
         <w:rPr>
@@ -23448,8 +23206,8 @@
         </w:rPr>
         <w:t>Fältregler</w:t>
       </w:r>
-      <w:bookmarkEnd w:id="22"/>
       <w:bookmarkEnd w:id="23"/>
+      <w:bookmarkEnd w:id="24"/>
       <w:proofErr w:type="spellEnd"/>
       <w:r>
         <w:rPr>
@@ -29975,8 +29733,6 @@
           <w:lang w:val="sv-SE"/>
         </w:rPr>
       </w:pPr>
-      <w:bookmarkStart w:id="24" w:name="_GoBack"/>
-      <w:bookmarkEnd w:id="24"/>
     </w:p>
     <w:p>
       <w:pPr>
@@ -30304,7 +30060,7 @@
         </w:rPr>
       </w:pPr>
       <w:bookmarkStart w:id="25" w:name="_Toc341787035"/>
-      <w:bookmarkStart w:id="26" w:name="_Toc342289442"/>
+      <w:bookmarkStart w:id="26" w:name="_Toc343009247"/>
       <w:r>
         <w:rPr>
           <w:color w:val="FF0000"/>
@@ -30375,7 +30131,7 @@
         </w:rPr>
       </w:pPr>
       <w:bookmarkStart w:id="27" w:name="_Toc341787036"/>
-      <w:bookmarkStart w:id="28" w:name="_Toc342289443"/>
+      <w:bookmarkStart w:id="28" w:name="_Toc343009248"/>
       <w:proofErr w:type="spellStart"/>
       <w:r>
         <w:rPr>
@@ -30917,21 +30673,11 @@
               <w:tab w:val="left" w:pos="31680"/>
             </w:tabs>
           </w:pPr>
-          <w:r>
-            <w:fldChar w:fldCharType="begin"/>
-          </w:r>
-          <w:r>
-            <w:instrText xml:space="preserve"> SUBJECT  \* MERGEFORMAT </w:instrText>
-          </w:r>
-          <w:r>
-            <w:fldChar w:fldCharType="separate"/>
-          </w:r>
-          <w:r>
-            <w:t>Tjänstekontraktsbeskrivning</w:t>
-          </w:r>
-          <w:r>
-            <w:fldChar w:fldCharType="end"/>
-          </w:r>
+          <w:fldSimple w:instr=" SUBJECT  \* MERGEFORMAT ">
+            <w:r>
+              <w:t>Tjänstekontraktsbeskrivning</w:t>
+            </w:r>
+          </w:fldSimple>
         </w:p>
       </w:tc>
       <w:tc>
@@ -31265,7 +31011,7 @@
             <w:rPr>
               <w:noProof/>
             </w:rPr>
-            <w:t>12</w:t>
+            <w:t>4</w:t>
           </w:r>
           <w:r>
             <w:fldChar w:fldCharType="end"/>
@@ -31286,7 +31032,7 @@
             <w:rPr>
               <w:noProof/>
             </w:rPr>
-            <w:t>12</w:t>
+            <w:t>11</w:t>
           </w:r>
           <w:r>
             <w:fldChar w:fldCharType="end"/>

</xml_diff>

<commit_message>
Fixed typo. patientSummeryHeader replaced with patientSummaryHeader
</commit_message>
<xml_diff>
--- a/ServiceInteractions/riv/ehr/patientsummary/branches/TD_PATIENTSUMMARY_2/docs/Tjanstekontraktsbeskrivning ehr_patientsummary2 .docx
+++ b/ServiceInteractions/riv/ehr/patientsummary/branches/TD_PATIENTSUMMARY_2/docs/Tjanstekontraktsbeskrivning ehr_patientsummary2 .docx
@@ -25223,7 +25223,18 @@
                 <w:szCs w:val="20"/>
                 <w:lang w:val="sv-SE"/>
               </w:rPr>
-              <w:t>patientSummeryHeader</w:t>
+              <w:t>patientSummar</w:t>
+            </w:r>
+            <w:bookmarkStart w:id="24" w:name="_GoBack"/>
+            <w:bookmarkEnd w:id="24"/>
+            <w:r>
+              <w:rPr>
+                <w:rFonts w:ascii="Times New Roman" w:eastAsia="Times New Roman" w:hAnsi="Times New Roman" w:cs="Times New Roman"/>
+                <w:sz w:val="20"/>
+                <w:szCs w:val="20"/>
+                <w:lang w:val="sv-SE"/>
+              </w:rPr>
+              <w:t>yHeader</w:t>
             </w:r>
           </w:p>
         </w:tc>
@@ -30258,7 +30269,7 @@
           <w:lang w:val="sv-SE" w:eastAsia="sv-SE"/>
         </w:rPr>
       </w:pPr>
-      <w:bookmarkStart w:id="24" w:name="_Toc341787035"/>
+      <w:bookmarkStart w:id="25" w:name="_Toc341787035"/>
       <w:r>
         <w:tab/>
       </w:r>
@@ -30274,14 +30285,14 @@
           <w:tab w:val="left" w:pos="1299"/>
         </w:tabs>
       </w:pPr>
-      <w:bookmarkStart w:id="25" w:name="_Toc343580667"/>
+      <w:bookmarkStart w:id="26" w:name="_Toc343580667"/>
       <w:r>
         <w:t>GetR</w:t>
       </w:r>
       <w:r>
         <w:t>eferralAnswer</w:t>
       </w:r>
-      <w:bookmarkEnd w:id="25"/>
+      <w:bookmarkEnd w:id="26"/>
       <w:r>
         <w:br/>
       </w:r>
@@ -30377,14 +30388,14 @@
           <w:color w:val="FF0000"/>
         </w:rPr>
       </w:pPr>
-      <w:bookmarkStart w:id="26" w:name="_Toc343580668"/>
+      <w:bookmarkStart w:id="27" w:name="_Toc343580668"/>
       <w:r>
         <w:rPr>
           <w:color w:val="FF0000"/>
         </w:rPr>
         <w:t>Frivillighet</w:t>
       </w:r>
-      <w:bookmarkEnd w:id="26"/>
+      <w:bookmarkEnd w:id="27"/>
     </w:p>
     <w:p>
       <w:pPr>
@@ -30432,14 +30443,14 @@
           <w:color w:val="FF0000"/>
         </w:rPr>
       </w:pPr>
-      <w:bookmarkStart w:id="27" w:name="_Toc343580669"/>
+      <w:bookmarkStart w:id="28" w:name="_Toc343580669"/>
       <w:r>
         <w:rPr>
           <w:color w:val="FF0000"/>
         </w:rPr>
         <w:t>Version</w:t>
       </w:r>
-      <w:bookmarkEnd w:id="27"/>
+      <w:bookmarkEnd w:id="28"/>
     </w:p>
     <w:p>
       <w:pPr>
@@ -30487,14 +30498,14 @@
           <w:color w:val="FF0000"/>
         </w:rPr>
       </w:pPr>
-      <w:bookmarkStart w:id="28" w:name="_Toc343580670"/>
+      <w:bookmarkStart w:id="29" w:name="_Toc343580670"/>
       <w:r>
         <w:rPr>
           <w:color w:val="FF0000"/>
         </w:rPr>
         <w:t>SLA-krav</w:t>
       </w:r>
-      <w:bookmarkEnd w:id="28"/>
+      <w:bookmarkEnd w:id="29"/>
     </w:p>
     <w:p>
       <w:pPr>
@@ -30529,14 +30540,14 @@
           <w:lang w:val="sv-SE"/>
         </w:rPr>
       </w:pPr>
-      <w:bookmarkStart w:id="29" w:name="_Toc343580671"/>
+      <w:bookmarkStart w:id="30" w:name="_Toc343580671"/>
       <w:r>
         <w:rPr>
           <w:color w:val="FF0000"/>
         </w:rPr>
         <w:t>Fältregler</w:t>
       </w:r>
-      <w:bookmarkEnd w:id="29"/>
+      <w:bookmarkEnd w:id="30"/>
       <w:r>
         <w:rPr>
           <w:color w:val="FF0000"/>
@@ -31980,7 +31991,6 @@
                 <w:lang w:val="sv-SE"/>
               </w:rPr>
             </w:pPr>
-            <w:bookmarkStart w:id="30" w:name="_GoBack"/>
             <w:r>
               <w:rPr>
                 <w:rFonts w:ascii="Times New Roman" w:eastAsia="Times New Roman" w:hAnsi="Times New Roman" w:cs="Times New Roman"/>
@@ -31990,7 +32000,6 @@
               </w:rPr>
               <w:t>patientSummaryHeaderType</w:t>
             </w:r>
-            <w:bookmarkEnd w:id="30"/>
             <w:r>
               <w:rPr>
                 <w:rFonts w:ascii="Times New Roman" w:eastAsia="Times New Roman" w:hAnsi="Times New Roman" w:cs="Times New Roman"/>
@@ -38290,7 +38299,7 @@
         </w:rPr>
         <w:t>Regler</w:t>
       </w:r>
-      <w:bookmarkEnd w:id="24"/>
+      <w:bookmarkEnd w:id="25"/>
       <w:bookmarkEnd w:id="31"/>
     </w:p>
     <w:p>
@@ -39185,7 +39194,7 @@
             <w:rPr>
               <w:noProof/>
             </w:rPr>
-            <w:t>14</w:t>
+            <w:t>10</w:t>
           </w:r>
           <w:r>
             <w:fldChar w:fldCharType="end"/>

</xml_diff>